<commit_message>
Finalizado el activity para ver una receta.
</commit_message>
<xml_diff>
--- a/material/Tema3_RecyclerView.docx
+++ b/material/Tema3_RecyclerView.docx
@@ -66,7 +66,7 @@
           <w:r>
             <w:fldChar w:fldCharType="separate"/>
           </w:r>
-          <w:hyperlink w:anchor="_Toc211872294" w:history="1">
+          <w:hyperlink w:anchor="_Toc212374989" w:history="1">
             <w:r>
               <w:rPr>
                 <w:rStyle w:val="Hipervnculo"/>
@@ -93,7 +93,7 @@
                 <w:noProof/>
                 <w:webHidden/>
               </w:rPr>
-              <w:instrText xml:space="preserve"> PAGEREF _Toc211872294 \h </w:instrText>
+              <w:instrText xml:space="preserve"> PAGEREF _Toc212374989 \h </w:instrText>
             </w:r>
             <w:r>
               <w:rPr>
@@ -136,7 +136,7 @@
               <w14:ligatures w14:val="standardContextual"/>
             </w:rPr>
           </w:pPr>
-          <w:hyperlink w:anchor="_Toc211872295" w:history="1">
+          <w:hyperlink w:anchor="_Toc212374990" w:history="1">
             <w:r>
               <w:rPr>
                 <w:rStyle w:val="Hipervnculo"/>
@@ -181,7 +181,7 @@
                 <w:noProof/>
                 <w:webHidden/>
               </w:rPr>
-              <w:instrText xml:space="preserve"> PAGEREF _Toc211872295 \h </w:instrText>
+              <w:instrText xml:space="preserve"> PAGEREF _Toc212374990 \h </w:instrText>
             </w:r>
             <w:r>
               <w:rPr>
@@ -224,7 +224,7 @@
               <w14:ligatures w14:val="standardContextual"/>
             </w:rPr>
           </w:pPr>
-          <w:hyperlink w:anchor="_Toc211872296" w:history="1">
+          <w:hyperlink w:anchor="_Toc212374991" w:history="1">
             <w:r>
               <w:rPr>
                 <w:rStyle w:val="Hipervnculo"/>
@@ -269,7 +269,7 @@
                 <w:noProof/>
                 <w:webHidden/>
               </w:rPr>
-              <w:instrText xml:space="preserve"> PAGEREF _Toc211872296 \h </w:instrText>
+              <w:instrText xml:space="preserve"> PAGEREF _Toc212374991 \h </w:instrText>
             </w:r>
             <w:r>
               <w:rPr>
@@ -312,7 +312,7 @@
               <w14:ligatures w14:val="standardContextual"/>
             </w:rPr>
           </w:pPr>
-          <w:hyperlink w:anchor="_Toc211872297" w:history="1">
+          <w:hyperlink w:anchor="_Toc212374992" w:history="1">
             <w:r>
               <w:rPr>
                 <w:rStyle w:val="Hipervnculo"/>
@@ -357,7 +357,7 @@
                 <w:noProof/>
                 <w:webHidden/>
               </w:rPr>
-              <w:instrText xml:space="preserve"> PAGEREF _Toc211872297 \h </w:instrText>
+              <w:instrText xml:space="preserve"> PAGEREF _Toc212374992 \h </w:instrText>
             </w:r>
             <w:r>
               <w:rPr>
@@ -400,7 +400,7 @@
               <w14:ligatures w14:val="standardContextual"/>
             </w:rPr>
           </w:pPr>
-          <w:hyperlink w:anchor="_Toc211872298" w:history="1">
+          <w:hyperlink w:anchor="_Toc212374993" w:history="1">
             <w:r>
               <w:rPr>
                 <w:rStyle w:val="Hipervnculo"/>
@@ -424,7 +424,21 @@
                 <w:rStyle w:val="Hipervnculo"/>
                 <w:noProof/>
               </w:rPr>
-              <w:t>Crear el layout XML de cada item</w:t>
+              <w:t>Crear el layout XM</w:t>
+            </w:r>
+            <w:r>
+              <w:rPr>
+                <w:rStyle w:val="Hipervnculo"/>
+                <w:noProof/>
+              </w:rPr>
+              <w:t>L</w:t>
+            </w:r>
+            <w:r>
+              <w:rPr>
+                <w:rStyle w:val="Hipervnculo"/>
+                <w:noProof/>
+              </w:rPr>
+              <w:t xml:space="preserve"> de cada item</w:t>
             </w:r>
             <w:r>
               <w:rPr>
@@ -445,7 +459,7 @@
                 <w:noProof/>
                 <w:webHidden/>
               </w:rPr>
-              <w:instrText xml:space="preserve"> PAGEREF _Toc211872298 \h </w:instrText>
+              <w:instrText xml:space="preserve"> PAGEREF _Toc212374993 \h </w:instrText>
             </w:r>
             <w:r>
               <w:rPr>
@@ -488,7 +502,7 @@
               <w14:ligatures w14:val="standardContextual"/>
             </w:rPr>
           </w:pPr>
-          <w:hyperlink w:anchor="_Toc211872299" w:history="1">
+          <w:hyperlink w:anchor="_Toc212374994" w:history="1">
             <w:r>
               <w:rPr>
                 <w:rStyle w:val="Hipervnculo"/>
@@ -533,7 +547,7 @@
                 <w:noProof/>
                 <w:webHidden/>
               </w:rPr>
-              <w:instrText xml:space="preserve"> PAGEREF _Toc211872299 \h </w:instrText>
+              <w:instrText xml:space="preserve"> PAGEREF _Toc212374994 \h </w:instrText>
             </w:r>
             <w:r>
               <w:rPr>
@@ -576,7 +590,7 @@
               <w14:ligatures w14:val="standardContextual"/>
             </w:rPr>
           </w:pPr>
-          <w:hyperlink w:anchor="_Toc211872300" w:history="1">
+          <w:hyperlink w:anchor="_Toc212374995" w:history="1">
             <w:r>
               <w:rPr>
                 <w:rStyle w:val="Hipervnculo"/>
@@ -621,7 +635,7 @@
                 <w:noProof/>
                 <w:webHidden/>
               </w:rPr>
-              <w:instrText xml:space="preserve"> PAGEREF _Toc211872300 \h </w:instrText>
+              <w:instrText xml:space="preserve"> PAGEREF _Toc212374995 \h </w:instrText>
             </w:r>
             <w:r>
               <w:rPr>
@@ -664,7 +678,7 @@
               <w14:ligatures w14:val="standardContextual"/>
             </w:rPr>
           </w:pPr>
-          <w:hyperlink w:anchor="_Toc211872301" w:history="1">
+          <w:hyperlink w:anchor="_Toc212374996" w:history="1">
             <w:r>
               <w:rPr>
                 <w:rStyle w:val="Hipervnculo"/>
@@ -709,7 +723,7 @@
                 <w:noProof/>
                 <w:webHidden/>
               </w:rPr>
-              <w:instrText xml:space="preserve"> PAGEREF _Toc211872301 \h </w:instrText>
+              <w:instrText xml:space="preserve"> PAGEREF _Toc212374996 \h </w:instrText>
             </w:r>
             <w:r>
               <w:rPr>
@@ -752,7 +766,7 @@
               <w14:ligatures w14:val="standardContextual"/>
             </w:rPr>
           </w:pPr>
-          <w:hyperlink w:anchor="_Toc211872302" w:history="1">
+          <w:hyperlink w:anchor="_Toc212374997" w:history="1">
             <w:r>
               <w:rPr>
                 <w:rStyle w:val="Hipervnculo"/>
@@ -797,7 +811,7 @@
                 <w:noProof/>
                 <w:webHidden/>
               </w:rPr>
-              <w:instrText xml:space="preserve"> PAGEREF _Toc211872302 \h </w:instrText>
+              <w:instrText xml:space="preserve"> PAGEREF _Toc212374997 \h </w:instrText>
             </w:r>
             <w:r>
               <w:rPr>
@@ -840,7 +854,7 @@
               <w14:ligatures w14:val="standardContextual"/>
             </w:rPr>
           </w:pPr>
-          <w:hyperlink w:anchor="_Toc211872303" w:history="1">
+          <w:hyperlink w:anchor="_Toc212374998" w:history="1">
             <w:r>
               <w:rPr>
                 <w:rStyle w:val="Hipervnculo"/>
@@ -885,7 +899,7 @@
                 <w:noProof/>
                 <w:webHidden/>
               </w:rPr>
-              <w:instrText xml:space="preserve"> PAGEREF _Toc211872303 \h </w:instrText>
+              <w:instrText xml:space="preserve"> PAGEREF _Toc212374998 \h </w:instrText>
             </w:r>
             <w:r>
               <w:rPr>
@@ -928,7 +942,7 @@
               <w14:ligatures w14:val="standardContextual"/>
             </w:rPr>
           </w:pPr>
-          <w:hyperlink w:anchor="_Toc211872304" w:history="1">
+          <w:hyperlink w:anchor="_Toc212374999" w:history="1">
             <w:r>
               <w:rPr>
                 <w:rStyle w:val="Hipervnculo"/>
@@ -982,7 +996,7 @@
                 <w:noProof/>
                 <w:webHidden/>
               </w:rPr>
-              <w:instrText xml:space="preserve"> PAGEREF _Toc211872304 \h </w:instrText>
+              <w:instrText xml:space="preserve"> PAGEREF _Toc212374999 \h </w:instrText>
             </w:r>
             <w:r>
               <w:rPr>
@@ -1025,7 +1039,7 @@
               <w14:ligatures w14:val="standardContextual"/>
             </w:rPr>
           </w:pPr>
-          <w:hyperlink w:anchor="_Toc211872305" w:history="1">
+          <w:hyperlink w:anchor="_Toc212375000" w:history="1">
             <w:r>
               <w:rPr>
                 <w:rStyle w:val="Hipervnculo"/>
@@ -1079,7 +1093,7 @@
                 <w:noProof/>
                 <w:webHidden/>
               </w:rPr>
-              <w:instrText xml:space="preserve"> PAGEREF _Toc211872305 \h </w:instrText>
+              <w:instrText xml:space="preserve"> PAGEREF _Toc212375000 \h </w:instrText>
             </w:r>
             <w:r>
               <w:rPr>
@@ -1122,7 +1136,7 @@
               <w14:ligatures w14:val="standardContextual"/>
             </w:rPr>
           </w:pPr>
-          <w:hyperlink w:anchor="_Toc211872306" w:history="1">
+          <w:hyperlink w:anchor="_Toc212375001" w:history="1">
             <w:r>
               <w:rPr>
                 <w:rStyle w:val="Hipervnculo"/>
@@ -1176,7 +1190,7 @@
                 <w:noProof/>
                 <w:webHidden/>
               </w:rPr>
-              <w:instrText xml:space="preserve"> PAGEREF _Toc211872306 \h </w:instrText>
+              <w:instrText xml:space="preserve"> PAGEREF _Toc212375001 \h </w:instrText>
             </w:r>
             <w:r>
               <w:rPr>
@@ -1219,7 +1233,7 @@
               <w14:ligatures w14:val="standardContextual"/>
             </w:rPr>
           </w:pPr>
-          <w:hyperlink w:anchor="_Toc211872307" w:history="1">
+          <w:hyperlink w:anchor="_Toc212375002" w:history="1">
             <w:r>
               <w:rPr>
                 <w:rStyle w:val="Hipervnculo"/>
@@ -1273,7 +1287,7 @@
                 <w:noProof/>
                 <w:webHidden/>
               </w:rPr>
-              <w:instrText xml:space="preserve"> PAGEREF _Toc211872307 \h </w:instrText>
+              <w:instrText xml:space="preserve"> PAGEREF _Toc212375002 \h </w:instrText>
             </w:r>
             <w:r>
               <w:rPr>
@@ -1327,7 +1341,7 @@
       <w:pPr>
         <w:pStyle w:val="Ttulo1"/>
       </w:pPr>
-      <w:bookmarkStart w:id="1" w:name="_Toc211872294"/>
+      <w:bookmarkStart w:id="1" w:name="_Toc212374989"/>
       <w:r>
         <w:lastRenderedPageBreak/>
         <w:t>Implementar</w:t>
@@ -1352,7 +1366,7 @@
       <w:pPr>
         <w:pStyle w:val="Ttulo2"/>
       </w:pPr>
-      <w:bookmarkStart w:id="2" w:name="_Toc211872295"/>
+      <w:bookmarkStart w:id="2" w:name="_Toc212374990"/>
       <w:r>
         <w:t>Pasos</w:t>
       </w:r>
@@ -1374,7 +1388,7 @@
       <w:pPr>
         <w:pStyle w:val="Ttulo3"/>
       </w:pPr>
-      <w:bookmarkStart w:id="3" w:name="_Toc211872296"/>
+      <w:bookmarkStart w:id="3" w:name="_Toc212374991"/>
       <w:r>
         <w:t>Añadir</w:t>
       </w:r>
@@ -1608,7 +1622,7 @@
       <w:pPr>
         <w:pStyle w:val="Ttulo3"/>
       </w:pPr>
-      <w:bookmarkStart w:id="4" w:name="_Toc211872297"/>
+      <w:bookmarkStart w:id="4" w:name="_Toc212374992"/>
       <w:r>
         <w:t>Crear el modelo de datos</w:t>
       </w:r>
@@ -3342,7 +3356,7 @@
       <w:pPr>
         <w:pStyle w:val="Ttulo3"/>
       </w:pPr>
-      <w:bookmarkStart w:id="5" w:name="_Toc211872298"/>
+      <w:bookmarkStart w:id="5" w:name="_Toc212374993"/>
       <w:r>
         <w:lastRenderedPageBreak/>
         <w:t xml:space="preserve">Crear el layout XML de cada </w:t>
@@ -8701,7 +8715,30 @@
           <w:lang w:eastAsia="es-ES"/>
         </w:rPr>
         <w:br/>
-      </w:r>
+        <w:t xml:space="preserve">    </w:t>
+      </w:r>
+      <w:proofErr w:type="spellStart"/>
+      <w:r>
+        <w:rPr>
+          <w:rFonts w:ascii="JetBrains Mono" w:eastAsia="Times New Roman" w:hAnsi="JetBrains Mono" w:cs="JetBrains Mono"/>
+          <w:color w:val="871094"/>
+          <w:sz w:val="18"/>
+          <w:szCs w:val="18"/>
+          <w:lang w:eastAsia="es-ES"/>
+        </w:rPr>
+        <w:t>app</w:t>
+      </w:r>
+      <w:r>
+        <w:rPr>
+          <w:rFonts w:ascii="JetBrains Mono" w:eastAsia="Times New Roman" w:hAnsi="JetBrains Mono" w:cs="JetBrains Mono"/>
+          <w:color w:val="174AD4"/>
+          <w:sz w:val="18"/>
+          <w:szCs w:val="18"/>
+          <w:lang w:eastAsia="es-ES"/>
+        </w:rPr>
+        <w:t>:cardCornerRadius</w:t>
+      </w:r>
+      <w:proofErr w:type="spellEnd"/>
       <w:r>
         <w:rPr>
           <w:rFonts w:ascii="JetBrains Mono" w:eastAsia="Times New Roman" w:hAnsi="JetBrains Mono" w:cs="JetBrains Mono"/>
@@ -8710,93 +8747,70 @@
           <w:szCs w:val="18"/>
           <w:lang w:eastAsia="es-ES"/>
         </w:rPr>
+        <w:t>="12dp"</w:t>
+      </w:r>
+      <w:r>
+        <w:rPr>
+          <w:rFonts w:ascii="JetBrains Mono" w:eastAsia="Times New Roman" w:hAnsi="JetBrains Mono" w:cs="JetBrains Mono"/>
+          <w:color w:val="067D17"/>
+          <w:sz w:val="18"/>
+          <w:szCs w:val="18"/>
+          <w:lang w:eastAsia="es-ES"/>
+        </w:rPr>
+        <w:br/>
+        <w:t xml:space="preserve">    </w:t>
+      </w:r>
+      <w:proofErr w:type="spellStart"/>
+      <w:r>
+        <w:rPr>
+          <w:rFonts w:ascii="JetBrains Mono" w:eastAsia="Times New Roman" w:hAnsi="JetBrains Mono" w:cs="JetBrains Mono"/>
+          <w:color w:val="871094"/>
+          <w:sz w:val="18"/>
+          <w:szCs w:val="18"/>
+          <w:lang w:eastAsia="es-ES"/>
+        </w:rPr>
+        <w:t>app</w:t>
+      </w:r>
+      <w:r>
+        <w:rPr>
+          <w:rFonts w:ascii="JetBrains Mono" w:eastAsia="Times New Roman" w:hAnsi="JetBrains Mono" w:cs="JetBrains Mono"/>
+          <w:color w:val="174AD4"/>
+          <w:sz w:val="18"/>
+          <w:szCs w:val="18"/>
+          <w:lang w:eastAsia="es-ES"/>
+        </w:rPr>
+        <w:t>:cardElevation</w:t>
+      </w:r>
+      <w:proofErr w:type="spellEnd"/>
+      <w:r>
+        <w:rPr>
+          <w:rFonts w:ascii="JetBrains Mono" w:eastAsia="Times New Roman" w:hAnsi="JetBrains Mono" w:cs="JetBrains Mono"/>
+          <w:color w:val="067D17"/>
+          <w:sz w:val="18"/>
+          <w:szCs w:val="18"/>
+          <w:lang w:eastAsia="es-ES"/>
+        </w:rPr>
+        <w:t>="6dp"</w:t>
+      </w:r>
+      <w:r>
+        <w:rPr>
+          <w:rFonts w:ascii="JetBrains Mono" w:eastAsia="Times New Roman" w:hAnsi="JetBrains Mono" w:cs="JetBrains Mono"/>
+          <w:color w:val="067D17"/>
+          <w:sz w:val="18"/>
+          <w:szCs w:val="18"/>
+          <w:lang w:eastAsia="es-ES"/>
+        </w:rPr>
+        <w:br/>
+      </w:r>
+      <w:r>
+        <w:rPr>
+          <w:rFonts w:ascii="JetBrains Mono" w:eastAsia="Times New Roman" w:hAnsi="JetBrains Mono" w:cs="JetBrains Mono"/>
+          <w:color w:val="067D17"/>
+          <w:sz w:val="18"/>
+          <w:szCs w:val="18"/>
+          <w:lang w:eastAsia="es-ES"/>
+        </w:rPr>
         <w:lastRenderedPageBreak/>
-        <w:t xml:space="preserve">    </w:t>
-      </w:r>
-      <w:proofErr w:type="spellStart"/>
-      <w:r>
-        <w:rPr>
-          <w:rFonts w:ascii="JetBrains Mono" w:eastAsia="Times New Roman" w:hAnsi="JetBrains Mono" w:cs="JetBrains Mono"/>
-          <w:color w:val="871094"/>
-          <w:sz w:val="18"/>
-          <w:szCs w:val="18"/>
-          <w:lang w:eastAsia="es-ES"/>
-        </w:rPr>
-        <w:t>app</w:t>
-      </w:r>
-      <w:r>
-        <w:rPr>
-          <w:rFonts w:ascii="JetBrains Mono" w:eastAsia="Times New Roman" w:hAnsi="JetBrains Mono" w:cs="JetBrains Mono"/>
-          <w:color w:val="174AD4"/>
-          <w:sz w:val="18"/>
-          <w:szCs w:val="18"/>
-          <w:lang w:eastAsia="es-ES"/>
-        </w:rPr>
-        <w:t>:cardCornerRadius</w:t>
-      </w:r>
-      <w:proofErr w:type="spellEnd"/>
-      <w:r>
-        <w:rPr>
-          <w:rFonts w:ascii="JetBrains Mono" w:eastAsia="Times New Roman" w:hAnsi="JetBrains Mono" w:cs="JetBrains Mono"/>
-          <w:color w:val="067D17"/>
-          <w:sz w:val="18"/>
-          <w:szCs w:val="18"/>
-          <w:lang w:eastAsia="es-ES"/>
-        </w:rPr>
-        <w:t>="12dp"</w:t>
-      </w:r>
-      <w:r>
-        <w:rPr>
-          <w:rFonts w:ascii="JetBrains Mono" w:eastAsia="Times New Roman" w:hAnsi="JetBrains Mono" w:cs="JetBrains Mono"/>
-          <w:color w:val="067D17"/>
-          <w:sz w:val="18"/>
-          <w:szCs w:val="18"/>
-          <w:lang w:eastAsia="es-ES"/>
-        </w:rPr>
-        <w:br/>
-        <w:t xml:space="preserve">    </w:t>
-      </w:r>
-      <w:proofErr w:type="spellStart"/>
-      <w:r>
-        <w:rPr>
-          <w:rFonts w:ascii="JetBrains Mono" w:eastAsia="Times New Roman" w:hAnsi="JetBrains Mono" w:cs="JetBrains Mono"/>
-          <w:color w:val="871094"/>
-          <w:sz w:val="18"/>
-          <w:szCs w:val="18"/>
-          <w:lang w:eastAsia="es-ES"/>
-        </w:rPr>
-        <w:t>app</w:t>
-      </w:r>
-      <w:r>
-        <w:rPr>
-          <w:rFonts w:ascii="JetBrains Mono" w:eastAsia="Times New Roman" w:hAnsi="JetBrains Mono" w:cs="JetBrains Mono"/>
-          <w:color w:val="174AD4"/>
-          <w:sz w:val="18"/>
-          <w:szCs w:val="18"/>
-          <w:lang w:eastAsia="es-ES"/>
-        </w:rPr>
-        <w:t>:cardElevation</w:t>
-      </w:r>
-      <w:proofErr w:type="spellEnd"/>
-      <w:r>
-        <w:rPr>
-          <w:rFonts w:ascii="JetBrains Mono" w:eastAsia="Times New Roman" w:hAnsi="JetBrains Mono" w:cs="JetBrains Mono"/>
-          <w:color w:val="067D17"/>
-          <w:sz w:val="18"/>
-          <w:szCs w:val="18"/>
-          <w:lang w:eastAsia="es-ES"/>
-        </w:rPr>
-        <w:t>="6dp"</w:t>
-      </w:r>
-      <w:r>
-        <w:rPr>
-          <w:rFonts w:ascii="JetBrains Mono" w:eastAsia="Times New Roman" w:hAnsi="JetBrains Mono" w:cs="JetBrains Mono"/>
-          <w:color w:val="067D17"/>
-          <w:sz w:val="18"/>
-          <w:szCs w:val="18"/>
-          <w:lang w:eastAsia="es-ES"/>
-        </w:rPr>
-        <w:br/>
         <w:t xml:space="preserve">    </w:t>
       </w:r>
       <w:proofErr w:type="spellStart"/>
@@ -10876,7 +10890,7 @@
       <w:pPr>
         <w:pStyle w:val="Ttulo3"/>
       </w:pPr>
-      <w:bookmarkStart w:id="6" w:name="_Toc211872299"/>
+      <w:bookmarkStart w:id="6" w:name="_Toc212374994"/>
       <w:r>
         <w:lastRenderedPageBreak/>
         <w:t>Incluir</w:t>
@@ -12640,7 +12654,7 @@
       <w:pPr>
         <w:pStyle w:val="Ttulo3"/>
       </w:pPr>
-      <w:bookmarkStart w:id="7" w:name="_Toc211872300"/>
+      <w:bookmarkStart w:id="7" w:name="_Toc212374995"/>
       <w:r>
         <w:lastRenderedPageBreak/>
         <w:t>Crear</w:t>
@@ -14445,7 +14459,7 @@
       <w:pPr>
         <w:pStyle w:val="Ttulo3"/>
       </w:pPr>
-      <w:bookmarkStart w:id="8" w:name="_Toc211872301"/>
+      <w:bookmarkStart w:id="8" w:name="_Toc212374996"/>
       <w:r>
         <w:t>Crear</w:t>
       </w:r>
@@ -16336,221 +16350,221 @@
           <w:szCs w:val="18"/>
           <w:lang w:eastAsia="es-ES"/>
         </w:rPr>
+        <w:t xml:space="preserve">    </w:t>
+      </w:r>
+      <w:r>
+        <w:rPr>
+          <w:rFonts w:ascii="JetBrains Mono" w:eastAsia="Times New Roman" w:hAnsi="JetBrains Mono" w:cs="JetBrains Mono"/>
+          <w:color w:val="0033B3"/>
+          <w:sz w:val="18"/>
+          <w:szCs w:val="18"/>
+          <w:lang w:eastAsia="es-ES"/>
+        </w:rPr>
+        <w:t>public</w:t>
+      </w:r>
+      <w:r>
+        <w:rPr>
+          <w:rFonts w:ascii="JetBrains Mono" w:eastAsia="Times New Roman" w:hAnsi="JetBrains Mono" w:cs="JetBrains Mono"/>
+          <w:color w:val="0033B3"/>
+          <w:sz w:val="18"/>
+          <w:szCs w:val="18"/>
+          <w:lang w:eastAsia="es-ES"/>
+        </w:rPr>
+        <w:t xml:space="preserve"> </w:t>
+      </w:r>
+      <w:r>
+        <w:rPr>
+          <w:rFonts w:ascii="JetBrains Mono" w:eastAsia="Times New Roman" w:hAnsi="JetBrains Mono" w:cs="JetBrains Mono"/>
+          <w:color w:val="0033B3"/>
+          <w:sz w:val="18"/>
+          <w:szCs w:val="18"/>
+          <w:lang w:eastAsia="es-ES"/>
+        </w:rPr>
+        <w:t>void</w:t>
+      </w:r>
+      <w:r>
+        <w:rPr>
+          <w:rFonts w:ascii="JetBrains Mono" w:eastAsia="Times New Roman" w:hAnsi="JetBrains Mono" w:cs="JetBrains Mono"/>
+          <w:color w:val="0033B3"/>
+          <w:sz w:val="18"/>
+          <w:szCs w:val="18"/>
+          <w:lang w:eastAsia="es-ES"/>
+        </w:rPr>
+        <w:t xml:space="preserve"> </w:t>
+      </w:r>
+      <w:proofErr w:type="spellStart"/>
+      <w:r>
+        <w:rPr>
+          <w:rFonts w:ascii="JetBrains Mono" w:eastAsia="Times New Roman" w:hAnsi="JetBrains Mono" w:cs="JetBrains Mono"/>
+          <w:color w:val="00627A"/>
+          <w:sz w:val="18"/>
+          <w:szCs w:val="18"/>
+          <w:lang w:eastAsia="es-ES"/>
+        </w:rPr>
+        <w:t>onBindViewHolder</w:t>
+      </w:r>
+      <w:proofErr w:type="spellEnd"/>
+      <w:r>
+        <w:rPr>
+          <w:rFonts w:ascii="JetBrains Mono" w:eastAsia="Times New Roman" w:hAnsi="JetBrains Mono" w:cs="JetBrains Mono"/>
+          <w:color w:val="080808"/>
+          <w:sz w:val="18"/>
+          <w:szCs w:val="18"/>
+          <w:lang w:eastAsia="es-ES"/>
+        </w:rPr>
+        <w:t>(</w:t>
+      </w:r>
+      <w:r>
+        <w:rPr>
+          <w:rFonts w:ascii="JetBrains Mono" w:eastAsia="Times New Roman" w:hAnsi="JetBrains Mono" w:cs="JetBrains Mono"/>
+          <w:color w:val="9E880D"/>
+          <w:sz w:val="18"/>
+          <w:szCs w:val="18"/>
+          <w:lang w:eastAsia="es-ES"/>
+        </w:rPr>
+        <w:t>@NonNull</w:t>
+      </w:r>
+      <w:r>
+        <w:rPr>
+          <w:rFonts w:ascii="JetBrains Mono" w:eastAsia="Times New Roman" w:hAnsi="JetBrains Mono" w:cs="JetBrains Mono"/>
+          <w:color w:val="9E880D"/>
+          <w:sz w:val="18"/>
+          <w:szCs w:val="18"/>
+          <w:lang w:eastAsia="es-ES"/>
+        </w:rPr>
+        <w:t xml:space="preserve"> </w:t>
+      </w:r>
+      <w:proofErr w:type="spellStart"/>
+      <w:r>
+        <w:rPr>
+          <w:rFonts w:ascii="JetBrains Mono" w:eastAsia="Times New Roman" w:hAnsi="JetBrains Mono" w:cs="JetBrains Mono"/>
+          <w:color w:val="000000"/>
+          <w:sz w:val="18"/>
+          <w:szCs w:val="18"/>
+          <w:lang w:eastAsia="es-ES"/>
+        </w:rPr>
+        <w:t>UsuarioViewHolder</w:t>
+      </w:r>
+      <w:proofErr w:type="spellEnd"/>
+      <w:r>
+        <w:rPr>
+          <w:rFonts w:ascii="JetBrains Mono" w:eastAsia="Times New Roman" w:hAnsi="JetBrains Mono" w:cs="JetBrains Mono"/>
+          <w:color w:val="000000"/>
+          <w:sz w:val="18"/>
+          <w:szCs w:val="18"/>
+          <w:lang w:eastAsia="es-ES"/>
+        </w:rPr>
+        <w:t xml:space="preserve"> </w:t>
+      </w:r>
+      <w:r>
+        <w:rPr>
+          <w:rFonts w:ascii="JetBrains Mono" w:eastAsia="Times New Roman" w:hAnsi="JetBrains Mono" w:cs="JetBrains Mono"/>
+          <w:color w:val="000000"/>
+          <w:sz w:val="18"/>
+          <w:szCs w:val="18"/>
+          <w:lang w:eastAsia="es-ES"/>
+        </w:rPr>
+        <w:t>holder</w:t>
+      </w:r>
+      <w:r>
+        <w:rPr>
+          <w:rFonts w:ascii="JetBrains Mono" w:eastAsia="Times New Roman" w:hAnsi="JetBrains Mono" w:cs="JetBrains Mono"/>
+          <w:color w:val="080808"/>
+          <w:sz w:val="18"/>
+          <w:szCs w:val="18"/>
+          <w:lang w:eastAsia="es-ES"/>
+        </w:rPr>
+        <w:t>,</w:t>
+      </w:r>
+      <w:r>
+        <w:rPr>
+          <w:rFonts w:ascii="JetBrains Mono" w:eastAsia="Times New Roman" w:hAnsi="JetBrains Mono" w:cs="JetBrains Mono"/>
+          <w:color w:val="080808"/>
+          <w:sz w:val="18"/>
+          <w:szCs w:val="18"/>
+          <w:lang w:eastAsia="es-ES"/>
+        </w:rPr>
+        <w:t xml:space="preserve"> </w:t>
+      </w:r>
+      <w:r>
+        <w:rPr>
+          <w:rFonts w:ascii="JetBrains Mono" w:eastAsia="Times New Roman" w:hAnsi="JetBrains Mono" w:cs="JetBrains Mono"/>
+          <w:color w:val="0033B3"/>
+          <w:sz w:val="18"/>
+          <w:szCs w:val="18"/>
+          <w:lang w:eastAsia="es-ES"/>
+        </w:rPr>
+        <w:t>int</w:t>
+      </w:r>
+      <w:r>
+        <w:rPr>
+          <w:rFonts w:ascii="JetBrains Mono" w:eastAsia="Times New Roman" w:hAnsi="JetBrains Mono" w:cs="JetBrains Mono"/>
+          <w:color w:val="0033B3"/>
+          <w:sz w:val="18"/>
+          <w:szCs w:val="18"/>
+          <w:lang w:eastAsia="es-ES"/>
+        </w:rPr>
+        <w:t xml:space="preserve"> </w:t>
+      </w:r>
+      <w:r>
+        <w:rPr>
+          <w:rFonts w:ascii="JetBrains Mono" w:eastAsia="Times New Roman" w:hAnsi="JetBrains Mono" w:cs="JetBrains Mono"/>
+          <w:color w:val="000000"/>
+          <w:sz w:val="18"/>
+          <w:szCs w:val="18"/>
+          <w:lang w:eastAsia="es-ES"/>
+        </w:rPr>
+        <w:t>position</w:t>
+      </w:r>
+      <w:r>
+        <w:rPr>
+          <w:rFonts w:ascii="JetBrains Mono" w:eastAsia="Times New Roman" w:hAnsi="JetBrains Mono" w:cs="JetBrains Mono"/>
+          <w:color w:val="080808"/>
+          <w:sz w:val="18"/>
+          <w:szCs w:val="18"/>
+          <w:lang w:eastAsia="es-ES"/>
+        </w:rPr>
+        <w:t>)</w:t>
+      </w:r>
+      <w:r>
+        <w:rPr>
+          <w:rFonts w:ascii="JetBrains Mono" w:eastAsia="Times New Roman" w:hAnsi="JetBrains Mono" w:cs="JetBrains Mono"/>
+          <w:color w:val="080808"/>
+          <w:sz w:val="18"/>
+          <w:szCs w:val="18"/>
+          <w:lang w:eastAsia="es-ES"/>
+        </w:rPr>
+        <w:t xml:space="preserve"> </w:t>
+      </w:r>
+      <w:r>
+        <w:rPr>
+          <w:rFonts w:ascii="JetBrains Mono" w:eastAsia="Times New Roman" w:hAnsi="JetBrains Mono" w:cs="JetBrains Mono"/>
+          <w:color w:val="080808"/>
+          <w:sz w:val="18"/>
+          <w:szCs w:val="18"/>
+          <w:lang w:eastAsia="es-ES"/>
+        </w:rPr>
+        <w:t>{</w:t>
+      </w:r>
+      <w:r>
+        <w:rPr>
+          <w:rFonts w:ascii="JetBrains Mono" w:eastAsia="Times New Roman" w:hAnsi="JetBrains Mono" w:cs="JetBrains Mono"/>
+          <w:color w:val="080808"/>
+          <w:sz w:val="18"/>
+          <w:szCs w:val="18"/>
+          <w:lang w:eastAsia="es-ES"/>
+        </w:rPr>
+        <w:br/>
+      </w:r>
+      <w:r>
+        <w:rPr>
+          <w:rFonts w:ascii="JetBrains Mono" w:eastAsia="Times New Roman" w:hAnsi="JetBrains Mono" w:cs="JetBrains Mono"/>
+          <w:color w:val="080808"/>
+          <w:sz w:val="18"/>
+          <w:szCs w:val="18"/>
+          <w:lang w:eastAsia="es-ES"/>
+        </w:rPr>
         <w:lastRenderedPageBreak/>
-        <w:t xml:space="preserve">    </w:t>
-      </w:r>
-      <w:r>
-        <w:rPr>
-          <w:rFonts w:ascii="JetBrains Mono" w:eastAsia="Times New Roman" w:hAnsi="JetBrains Mono" w:cs="JetBrains Mono"/>
-          <w:color w:val="0033B3"/>
-          <w:sz w:val="18"/>
-          <w:szCs w:val="18"/>
-          <w:lang w:eastAsia="es-ES"/>
-        </w:rPr>
-        <w:t>public</w:t>
-      </w:r>
-      <w:r>
-        <w:rPr>
-          <w:rFonts w:ascii="JetBrains Mono" w:eastAsia="Times New Roman" w:hAnsi="JetBrains Mono" w:cs="JetBrains Mono"/>
-          <w:color w:val="0033B3"/>
-          <w:sz w:val="18"/>
-          <w:szCs w:val="18"/>
-          <w:lang w:eastAsia="es-ES"/>
-        </w:rPr>
-        <w:t xml:space="preserve"> </w:t>
-      </w:r>
-      <w:r>
-        <w:rPr>
-          <w:rFonts w:ascii="JetBrains Mono" w:eastAsia="Times New Roman" w:hAnsi="JetBrains Mono" w:cs="JetBrains Mono"/>
-          <w:color w:val="0033B3"/>
-          <w:sz w:val="18"/>
-          <w:szCs w:val="18"/>
-          <w:lang w:eastAsia="es-ES"/>
-        </w:rPr>
-        <w:t>void</w:t>
-      </w:r>
-      <w:r>
-        <w:rPr>
-          <w:rFonts w:ascii="JetBrains Mono" w:eastAsia="Times New Roman" w:hAnsi="JetBrains Mono" w:cs="JetBrains Mono"/>
-          <w:color w:val="0033B3"/>
-          <w:sz w:val="18"/>
-          <w:szCs w:val="18"/>
-          <w:lang w:eastAsia="es-ES"/>
-        </w:rPr>
-        <w:t xml:space="preserve"> </w:t>
-      </w:r>
-      <w:proofErr w:type="spellStart"/>
-      <w:r>
-        <w:rPr>
-          <w:rFonts w:ascii="JetBrains Mono" w:eastAsia="Times New Roman" w:hAnsi="JetBrains Mono" w:cs="JetBrains Mono"/>
-          <w:color w:val="00627A"/>
-          <w:sz w:val="18"/>
-          <w:szCs w:val="18"/>
-          <w:lang w:eastAsia="es-ES"/>
-        </w:rPr>
-        <w:t>onBindViewHolder</w:t>
-      </w:r>
-      <w:proofErr w:type="spellEnd"/>
-      <w:r>
-        <w:rPr>
-          <w:rFonts w:ascii="JetBrains Mono" w:eastAsia="Times New Roman" w:hAnsi="JetBrains Mono" w:cs="JetBrains Mono"/>
-          <w:color w:val="080808"/>
-          <w:sz w:val="18"/>
-          <w:szCs w:val="18"/>
-          <w:lang w:eastAsia="es-ES"/>
-        </w:rPr>
-        <w:t>(</w:t>
-      </w:r>
-      <w:r>
-        <w:rPr>
-          <w:rFonts w:ascii="JetBrains Mono" w:eastAsia="Times New Roman" w:hAnsi="JetBrains Mono" w:cs="JetBrains Mono"/>
-          <w:color w:val="9E880D"/>
-          <w:sz w:val="18"/>
-          <w:szCs w:val="18"/>
-          <w:lang w:eastAsia="es-ES"/>
-        </w:rPr>
-        <w:t>@NonNull</w:t>
-      </w:r>
-      <w:r>
-        <w:rPr>
-          <w:rFonts w:ascii="JetBrains Mono" w:eastAsia="Times New Roman" w:hAnsi="JetBrains Mono" w:cs="JetBrains Mono"/>
-          <w:color w:val="9E880D"/>
-          <w:sz w:val="18"/>
-          <w:szCs w:val="18"/>
-          <w:lang w:eastAsia="es-ES"/>
-        </w:rPr>
-        <w:t xml:space="preserve"> </w:t>
-      </w:r>
-      <w:proofErr w:type="spellStart"/>
-      <w:r>
-        <w:rPr>
-          <w:rFonts w:ascii="JetBrains Mono" w:eastAsia="Times New Roman" w:hAnsi="JetBrains Mono" w:cs="JetBrains Mono"/>
-          <w:color w:val="000000"/>
-          <w:sz w:val="18"/>
-          <w:szCs w:val="18"/>
-          <w:lang w:eastAsia="es-ES"/>
-        </w:rPr>
-        <w:t>UsuarioViewHolder</w:t>
-      </w:r>
-      <w:proofErr w:type="spellEnd"/>
-      <w:r>
-        <w:rPr>
-          <w:rFonts w:ascii="JetBrains Mono" w:eastAsia="Times New Roman" w:hAnsi="JetBrains Mono" w:cs="JetBrains Mono"/>
-          <w:color w:val="000000"/>
-          <w:sz w:val="18"/>
-          <w:szCs w:val="18"/>
-          <w:lang w:eastAsia="es-ES"/>
-        </w:rPr>
-        <w:t xml:space="preserve"> </w:t>
-      </w:r>
-      <w:r>
-        <w:rPr>
-          <w:rFonts w:ascii="JetBrains Mono" w:eastAsia="Times New Roman" w:hAnsi="JetBrains Mono" w:cs="JetBrains Mono"/>
-          <w:color w:val="000000"/>
-          <w:sz w:val="18"/>
-          <w:szCs w:val="18"/>
-          <w:lang w:eastAsia="es-ES"/>
-        </w:rPr>
-        <w:t>holder</w:t>
-      </w:r>
-      <w:r>
-        <w:rPr>
-          <w:rFonts w:ascii="JetBrains Mono" w:eastAsia="Times New Roman" w:hAnsi="JetBrains Mono" w:cs="JetBrains Mono"/>
-          <w:color w:val="080808"/>
-          <w:sz w:val="18"/>
-          <w:szCs w:val="18"/>
-          <w:lang w:eastAsia="es-ES"/>
-        </w:rPr>
-        <w:t>,</w:t>
-      </w:r>
-      <w:r>
-        <w:rPr>
-          <w:rFonts w:ascii="JetBrains Mono" w:eastAsia="Times New Roman" w:hAnsi="JetBrains Mono" w:cs="JetBrains Mono"/>
-          <w:color w:val="080808"/>
-          <w:sz w:val="18"/>
-          <w:szCs w:val="18"/>
-          <w:lang w:eastAsia="es-ES"/>
-        </w:rPr>
-        <w:t xml:space="preserve"> </w:t>
-      </w:r>
-      <w:r>
-        <w:rPr>
-          <w:rFonts w:ascii="JetBrains Mono" w:eastAsia="Times New Roman" w:hAnsi="JetBrains Mono" w:cs="JetBrains Mono"/>
-          <w:color w:val="0033B3"/>
-          <w:sz w:val="18"/>
-          <w:szCs w:val="18"/>
-          <w:lang w:eastAsia="es-ES"/>
-        </w:rPr>
-        <w:t>int</w:t>
-      </w:r>
-      <w:r>
-        <w:rPr>
-          <w:rFonts w:ascii="JetBrains Mono" w:eastAsia="Times New Roman" w:hAnsi="JetBrains Mono" w:cs="JetBrains Mono"/>
-          <w:color w:val="0033B3"/>
-          <w:sz w:val="18"/>
-          <w:szCs w:val="18"/>
-          <w:lang w:eastAsia="es-ES"/>
-        </w:rPr>
-        <w:t xml:space="preserve"> </w:t>
-      </w:r>
-      <w:r>
-        <w:rPr>
-          <w:rFonts w:ascii="JetBrains Mono" w:eastAsia="Times New Roman" w:hAnsi="JetBrains Mono" w:cs="JetBrains Mono"/>
-          <w:color w:val="000000"/>
-          <w:sz w:val="18"/>
-          <w:szCs w:val="18"/>
-          <w:lang w:eastAsia="es-ES"/>
-        </w:rPr>
-        <w:t>position</w:t>
-      </w:r>
-      <w:r>
-        <w:rPr>
-          <w:rFonts w:ascii="JetBrains Mono" w:eastAsia="Times New Roman" w:hAnsi="JetBrains Mono" w:cs="JetBrains Mono"/>
-          <w:color w:val="080808"/>
-          <w:sz w:val="18"/>
-          <w:szCs w:val="18"/>
-          <w:lang w:eastAsia="es-ES"/>
-        </w:rPr>
-        <w:t>)</w:t>
-      </w:r>
-      <w:r>
-        <w:rPr>
-          <w:rFonts w:ascii="JetBrains Mono" w:eastAsia="Times New Roman" w:hAnsi="JetBrains Mono" w:cs="JetBrains Mono"/>
-          <w:color w:val="080808"/>
-          <w:sz w:val="18"/>
-          <w:szCs w:val="18"/>
-          <w:lang w:eastAsia="es-ES"/>
-        </w:rPr>
-        <w:t xml:space="preserve"> </w:t>
-      </w:r>
-      <w:r>
-        <w:rPr>
-          <w:rFonts w:ascii="JetBrains Mono" w:eastAsia="Times New Roman" w:hAnsi="JetBrains Mono" w:cs="JetBrains Mono"/>
-          <w:color w:val="080808"/>
-          <w:sz w:val="18"/>
-          <w:szCs w:val="18"/>
-          <w:lang w:eastAsia="es-ES"/>
-        </w:rPr>
-        <w:t>{</w:t>
-      </w:r>
-      <w:r>
-        <w:rPr>
-          <w:rFonts w:ascii="JetBrains Mono" w:eastAsia="Times New Roman" w:hAnsi="JetBrains Mono" w:cs="JetBrains Mono"/>
-          <w:color w:val="080808"/>
-          <w:sz w:val="18"/>
-          <w:szCs w:val="18"/>
-          <w:lang w:eastAsia="es-ES"/>
-        </w:rPr>
-        <w:br/>
-      </w:r>
-      <w:r>
-        <w:rPr>
-          <w:rFonts w:ascii="JetBrains Mono" w:eastAsia="Times New Roman" w:hAnsi="JetBrains Mono" w:cs="JetBrains Mono"/>
-          <w:color w:val="080808"/>
-          <w:sz w:val="18"/>
-          <w:szCs w:val="18"/>
-          <w:lang w:eastAsia="es-ES"/>
-        </w:rPr>
         <w:t xml:space="preserve">        </w:t>
       </w:r>
       <w:proofErr w:type="spellStart"/>
@@ -19061,7 +19075,7 @@
       <w:pPr>
         <w:pStyle w:val="Ttulo3"/>
       </w:pPr>
-      <w:bookmarkStart w:id="9" w:name="_Toc211872302"/>
+      <w:bookmarkStart w:id="9" w:name="_Toc212374997"/>
       <w:r>
         <w:lastRenderedPageBreak/>
         <w:t>Configurar</w:t>
@@ -22030,7 +22044,7 @@
       <w:pPr>
         <w:pStyle w:val="Ttulo2"/>
       </w:pPr>
-      <w:bookmarkStart w:id="10" w:name="_Toc211872303"/>
+      <w:bookmarkStart w:id="10" w:name="_Toc212374998"/>
       <w:r>
         <w:lastRenderedPageBreak/>
         <w:t>Control de eventos</w:t>
@@ -22068,7 +22082,7 @@
       <w:r>
         <w:t xml:space="preserve"> </w:t>
       </w:r>
-      <w:bookmarkStart w:id="12" w:name="_Toc211872304"/>
+      <w:bookmarkStart w:id="12" w:name="_Toc212374999"/>
       <w:r>
         <w:rPr>
           <w:b/>
@@ -23866,7 +23880,7 @@
         <w:lastRenderedPageBreak/>
         <w:t xml:space="preserve"> </w:t>
       </w:r>
-      <w:bookmarkStart w:id="15" w:name="_Toc211872305"/>
+      <w:bookmarkStart w:id="15" w:name="_Toc212375000"/>
       <w:r>
         <w:rPr>
           <w:b/>
@@ -31011,7 +31025,7 @@
       <w:pPr>
         <w:pStyle w:val="Ttulo3"/>
       </w:pPr>
-      <w:bookmarkStart w:id="16" w:name="_Toc211872306"/>
+      <w:bookmarkStart w:id="16" w:name="_Toc212375001"/>
       <w:r>
         <w:rPr>
           <w:b/>
@@ -33283,7 +33297,7 @@
       <w:pPr>
         <w:pStyle w:val="Ttulo3"/>
       </w:pPr>
-      <w:bookmarkStart w:id="17" w:name="_Toc211872307"/>
+      <w:bookmarkStart w:id="17" w:name="_Toc212375002"/>
       <w:r>
         <w:rPr>
           <w:b/>
@@ -39433,7 +39447,7 @@
       <w:headerReference w:type="default" r:id="rId16"/>
       <w:footerReference w:type="default" r:id="rId17"/>
       <w:pgSz w:w="11906" w:h="16838"/>
-      <w:pgMar w:top="1354" w:right="1080" w:bottom="1418" w:left="1080" w:header="708" w:footer="20" w:gutter="0"/>
+      <w:pgMar w:top="1354" w:right="1080" w:bottom="1134" w:left="1080" w:header="708" w:footer="20" w:gutter="0"/>
       <w:cols w:space="708"/>
       <w:docGrid w:linePitch="360"/>
     </w:sectPr>
@@ -39474,7 +39488,7 @@
         <w:tab w:val="center" w:pos="4550"/>
         <w:tab w:val="left" w:pos="5818"/>
       </w:tabs>
-      <w:spacing w:before="160"/>
+      <w:spacing w:before="160" w:after="0"/>
       <w:ind w:right="261"/>
       <w:jc w:val="right"/>
       <w:rPr>

</xml_diff>